<commit_message>
Updated tutorial doc, MP
</commit_message>
<xml_diff>
--- a/tutorial/GitHub.docx
+++ b/tutorial/GitHub.docx
@@ -811,8 +811,234 @@
       <w:pPr>
         <w:pStyle w:val="ListBullet"/>
       </w:pPr>
-      <w:r>
-        <w:t>https://github.com/blog/1127-github-for-windows</w:t>
+      <w:hyperlink r:id="rId13" w:history="1">
+        <w:r>
+          <w:rPr>
+            <w:rStyle w:val="Hyperlink"/>
+          </w:rPr>
+          <w:t>https://github.com/blog/1127-github-for-windows</w:t>
+        </w:r>
+      </w:hyperlink>
+    </w:p>
+    <w:p>
+      <w:pPr>
+        <w:pStyle w:val="ListBullet"/>
+        <w:numPr>
+          <w:ilvl w:val="0"/>
+          <w:numId w:val="0"/>
+        </w:numPr>
+        <w:ind w:left="360" w:hanging="360"/>
+      </w:pPr>
+    </w:p>
+    <w:p>
+      <w:pPr>
+        <w:pStyle w:val="ListBullet"/>
+        <w:numPr>
+          <w:ilvl w:val="0"/>
+          <w:numId w:val="0"/>
+        </w:numPr>
+        <w:ind w:left="360" w:hanging="360"/>
+      </w:pPr>
+      <w:r>
+        <w:t>Group Information:</w:t>
+      </w:r>
+    </w:p>
+    <w:p>
+      <w:pPr>
+        <w:pStyle w:val="ListBullet"/>
+      </w:pPr>
+      <w:r>
+        <w:t>Gmail</w:t>
+      </w:r>
+    </w:p>
+    <w:p>
+      <w:pPr>
+        <w:pStyle w:val="ListBullet"/>
+        <w:tabs>
+          <w:tab w:val="clear" w:pos="360"/>
+          <w:tab w:val="num" w:pos="720"/>
+        </w:tabs>
+        <w:ind w:left="720"/>
+      </w:pPr>
+      <w:r>
+        <w:t xml:space="preserve">Username: </w:t>
+      </w:r>
+      <w:hyperlink r:id="rId14" w:history="1">
+        <w:r>
+          <w:rPr>
+            <w:rStyle w:val="Hyperlink"/>
+          </w:rPr>
+          <w:t>Ec772.aes@gmail.com</w:t>
+        </w:r>
+      </w:hyperlink>
+    </w:p>
+    <w:p>
+      <w:pPr>
+        <w:pStyle w:val="ListBullet"/>
+        <w:tabs>
+          <w:tab w:val="clear" w:pos="360"/>
+          <w:tab w:val="num" w:pos="720"/>
+        </w:tabs>
+        <w:ind w:left="720"/>
+      </w:pPr>
+      <w:r>
+        <w:t>Password: Group6-AES</w:t>
+      </w:r>
+    </w:p>
+    <w:p>
+      <w:pPr>
+        <w:pStyle w:val="ListBullet"/>
+      </w:pPr>
+      <w:proofErr w:type="spellStart"/>
+      <w:r>
+        <w:t>GitHub</w:t>
+      </w:r>
+      <w:proofErr w:type="spellEnd"/>
+    </w:p>
+    <w:p>
+      <w:pPr>
+        <w:pStyle w:val="ListBullet"/>
+        <w:tabs>
+          <w:tab w:val="clear" w:pos="360"/>
+          <w:tab w:val="num" w:pos="720"/>
+        </w:tabs>
+        <w:ind w:left="720"/>
+      </w:pPr>
+      <w:r>
+        <w:t>username: ec772AES</w:t>
+      </w:r>
+    </w:p>
+    <w:p>
+      <w:pPr>
+        <w:pStyle w:val="ListBullet"/>
+        <w:tabs>
+          <w:tab w:val="clear" w:pos="360"/>
+          <w:tab w:val="num" w:pos="720"/>
+        </w:tabs>
+        <w:ind w:left="720"/>
+      </w:pPr>
+      <w:proofErr w:type="spellStart"/>
+      <w:r>
+        <w:t>gmail</w:t>
+      </w:r>
+      <w:proofErr w:type="spellEnd"/>
+      <w:r>
+        <w:t>: ec772.aes@gmail.com</w:t>
+      </w:r>
+    </w:p>
+    <w:p>
+      <w:pPr>
+        <w:pStyle w:val="ListBullet"/>
+        <w:tabs>
+          <w:tab w:val="clear" w:pos="360"/>
+          <w:tab w:val="num" w:pos="720"/>
+        </w:tabs>
+        <w:ind w:left="720"/>
+      </w:pPr>
+      <w:r>
+        <w:t>password: Group6-AES</w:t>
+      </w:r>
+    </w:p>
+    <w:p>
+      <w:pPr>
+        <w:pStyle w:val="ListBullet"/>
+        <w:tabs>
+          <w:tab w:val="clear" w:pos="360"/>
+          <w:tab w:val="num" w:pos="720"/>
+        </w:tabs>
+        <w:ind w:left="720"/>
+      </w:pPr>
+      <w:r>
+        <w:t xml:space="preserve">Repo </w:t>
+      </w:r>
+      <w:r>
+        <w:tab/>
+      </w:r>
+      <w:r>
+        <w:tab/>
+      </w:r>
+      <w:r>
+        <w:tab/>
+        <w:t>ec772/aes.git</w:t>
+      </w:r>
+    </w:p>
+    <w:p>
+      <w:pPr>
+        <w:pStyle w:val="ListBullet"/>
+        <w:tabs>
+          <w:tab w:val="clear" w:pos="360"/>
+          <w:tab w:val="num" w:pos="720"/>
+        </w:tabs>
+        <w:ind w:left="720"/>
+      </w:pPr>
+      <w:r>
+        <w:lastRenderedPageBreak/>
+        <w:t xml:space="preserve">http: </w:t>
+      </w:r>
+      <w:r>
+        <w:tab/>
+      </w:r>
+      <w:r>
+        <w:tab/>
+      </w:r>
+      <w:r>
+        <w:tab/>
+        <w:t>https://github.com/ec772AES/aes.git</w:t>
+      </w:r>
+    </w:p>
+    <w:p>
+      <w:pPr>
+        <w:pStyle w:val="ListBullet"/>
+        <w:tabs>
+          <w:tab w:val="clear" w:pos="360"/>
+          <w:tab w:val="num" w:pos="720"/>
+        </w:tabs>
+        <w:ind w:left="720"/>
+      </w:pPr>
+      <w:proofErr w:type="spellStart"/>
+      <w:r>
+        <w:t>ssh</w:t>
+      </w:r>
+      <w:proofErr w:type="spellEnd"/>
+      <w:r>
+        <w:t xml:space="preserve">: </w:t>
+      </w:r>
+      <w:r>
+        <w:tab/>
+      </w:r>
+      <w:r>
+        <w:tab/>
+      </w:r>
+      <w:r>
+        <w:tab/>
+        <w:t>git@github.com:ec772AES/aes.git</w:t>
+      </w:r>
+    </w:p>
+    <w:p>
+      <w:pPr>
+        <w:pStyle w:val="ListBullet"/>
+        <w:tabs>
+          <w:tab w:val="clear" w:pos="360"/>
+          <w:tab w:val="num" w:pos="720"/>
+        </w:tabs>
+        <w:ind w:left="720"/>
+      </w:pPr>
+      <w:proofErr w:type="spellStart"/>
+      <w:r>
+        <w:t>git</w:t>
+      </w:r>
+      <w:proofErr w:type="spellEnd"/>
+      <w:r>
+        <w:t xml:space="preserve"> Read only:</w:t>
+      </w:r>
+      <w:r>
+        <w:tab/>
+      </w:r>
+      <w:r>
+        <w:tab/>
+      </w:r>
+      <w:r>
+        <w:t>git://github.com/ec772AES/aes.git</w:t>
       </w:r>
     </w:p>
     <w:p>

</xml_diff>